<commit_message>
It like works really well, new connections from the same client are treated differently (yay!)
</commit_message>
<xml_diff>
--- a/PsychicTransport.docx
+++ b/PsychicTransport.docx
@@ -418,48 +418,270 @@
         <w:rPr>
           <w:rFonts w:ascii="Consolas" w:hAnsi="Consolas"/>
         </w:rPr>
+        <w:t xml:space="preserve">0        8       16       24       </w:t>
+      </w:r>
+    </w:p>
+    <w:p>
+      <w:pPr>
+        <w:spacing w:after="0"/>
+        <w:rPr>
+          <w:rFonts w:ascii="Consolas" w:hAnsi="Consolas"/>
+        </w:rPr>
+      </w:pPr>
+      <w:r>
+        <w:rPr>
+          <w:rFonts w:ascii="Consolas" w:hAnsi="Consolas"/>
+        </w:rPr>
+        <w:t>+--------+--------+--------+--------+</w:t>
+      </w:r>
+    </w:p>
+    <w:p>
+      <w:pPr>
+        <w:spacing w:after="0"/>
+        <w:rPr>
+          <w:rFonts w:ascii="Consolas" w:hAnsi="Consolas"/>
+        </w:rPr>
+      </w:pPr>
+      <w:r>
+        <w:rPr>
+          <w:rFonts w:ascii="Consolas" w:hAnsi="Consolas"/>
+        </w:rPr>
+        <w:t>|1</w:t>
+      </w:r>
+      <w:r>
+        <w:rPr>
+          <w:rFonts w:ascii="Consolas" w:hAnsi="Consolas"/>
+        </w:rPr>
+        <w:t>00</w:t>
+      </w:r>
+      <w:r>
+        <w:rPr>
+          <w:rFonts w:ascii="Consolas" w:hAnsi="Consolas"/>
+        </w:rPr>
+        <w:t>00000</w:t>
+      </w:r>
+      <w:r>
+        <w:rPr>
+          <w:rFonts w:ascii="Consolas" w:hAnsi="Consolas"/>
+        </w:rPr>
+        <w:t>|</w:t>
+      </w:r>
+      <w:r>
+        <w:rPr>
+          <w:rFonts w:ascii="Consolas" w:hAnsi="Consolas"/>
+        </w:rPr>
+        <w:t xml:space="preserve">    </w:t>
+      </w:r>
+      <w:r>
+        <w:rPr>
+          <w:rFonts w:ascii="Consolas" w:hAnsi="Consolas"/>
+        </w:rPr>
+        <w:t xml:space="preserve">   </w:t>
+      </w:r>
+      <w:r>
+        <w:rPr>
+          <w:rFonts w:ascii="Consolas" w:hAnsi="Consolas"/>
+        </w:rPr>
+        <w:t xml:space="preserve">   </w:t>
+      </w:r>
+      <w:r>
+        <w:rPr>
+          <w:rFonts w:ascii="Consolas" w:hAnsi="Consolas"/>
+        </w:rPr>
+        <w:t>CONVID</w:t>
+      </w:r>
+      <w:r>
+        <w:rPr>
+          <w:rFonts w:ascii="Consolas" w:hAnsi="Consolas"/>
+        </w:rPr>
+        <w:t xml:space="preserve">  </w:t>
+      </w:r>
+      <w:r>
+        <w:rPr>
+          <w:rFonts w:ascii="Consolas" w:hAnsi="Consolas"/>
+        </w:rPr>
+        <w:t xml:space="preserve">     </w:t>
+      </w:r>
+      <w:r>
+        <w:rPr>
+          <w:rFonts w:ascii="Consolas" w:hAnsi="Consolas"/>
+        </w:rPr>
         <w:t xml:space="preserve"> </w:t>
       </w:r>
       <w:r>
         <w:rPr>
           <w:rFonts w:ascii="Consolas" w:hAnsi="Consolas"/>
         </w:rPr>
-        <w:t xml:space="preserve">0        8       </w:t>
-      </w:r>
-    </w:p>
-    <w:p>
-      <w:pPr>
-        <w:spacing w:after="0"/>
-        <w:rPr>
-          <w:rFonts w:ascii="Consolas" w:hAnsi="Consolas"/>
-        </w:rPr>
-      </w:pPr>
-      <w:r>
-        <w:rPr>
-          <w:rFonts w:ascii="Consolas" w:hAnsi="Consolas"/>
-        </w:rPr>
-        <w:t>+--------+--------+</w:t>
-      </w:r>
-    </w:p>
-    <w:p>
-      <w:pPr>
-        <w:spacing w:after="0"/>
-        <w:rPr>
-          <w:rFonts w:ascii="Consolas" w:hAnsi="Consolas"/>
-        </w:rPr>
-      </w:pPr>
+        <w:t xml:space="preserve">  </w:t>
+      </w:r>
       <w:r>
         <w:rPr>
           <w:rFonts w:ascii="Consolas" w:hAnsi="Consolas"/>
         </w:rPr>
         <w:t>|</w:t>
       </w:r>
-      <w:r>
-        <w:rPr>
-          <w:rFonts w:ascii="Consolas" w:hAnsi="Consolas"/>
-        </w:rPr>
-        <w:t>10000000</w:t>
-      </w:r>
+    </w:p>
+    <w:p>
+      <w:pPr>
+        <w:spacing w:after="0"/>
+        <w:rPr>
+          <w:rFonts w:ascii="Consolas" w:hAnsi="Consolas"/>
+        </w:rPr>
+      </w:pPr>
+      <w:r>
+        <w:rPr>
+          <w:rFonts w:ascii="Consolas" w:hAnsi="Consolas"/>
+        </w:rPr>
+        <w:t>+--------+--------+--------+--------+</w:t>
+      </w:r>
+    </w:p>
+    <w:p>
+      <w:pPr>
+        <w:spacing w:after="0"/>
+        <w:rPr>
+          <w:rFonts w:ascii="Consolas" w:hAnsi="Consolas"/>
+        </w:rPr>
+      </w:pPr>
+      <w:r>
+        <w:rPr>
+          <w:rFonts w:ascii="Consolas" w:hAnsi="Consolas"/>
+        </w:rPr>
+        <w:t xml:space="preserve">| </w:t>
+      </w:r>
+      <w:r>
+        <w:rPr>
+          <w:rFonts w:ascii="Consolas" w:hAnsi="Consolas"/>
+        </w:rPr>
+        <w:t>CONVID |</w:t>
+      </w:r>
+    </w:p>
+    <w:p>
+      <w:pPr>
+        <w:spacing w:after="0"/>
+        <w:rPr>
+          <w:rFonts w:ascii="Consolas" w:hAnsi="Consolas"/>
+        </w:rPr>
+      </w:pPr>
+      <w:r>
+        <w:rPr>
+          <w:rFonts w:ascii="Consolas" w:hAnsi="Consolas"/>
+        </w:rPr>
+        <w:t>+--------+</w:t>
+      </w:r>
+    </w:p>
+    <w:p>
+      <w:pPr>
+        <w:spacing w:after="0"/>
+        <w:rPr>
+          <w:rFonts w:ascii="Consolas" w:hAnsi="Consolas"/>
+        </w:rPr>
+      </w:pPr>
+      <w:r>
+        <w:rPr>
+          <w:rFonts w:ascii="Consolas" w:hAnsi="Consolas"/>
+        </w:rPr>
+        <w:t>CONVID: The ID of the current conversation (new for each client) – this is equal to (the time since epoch in milliseconds) % (2^32)</w:t>
+      </w:r>
+    </w:p>
+    <w:p>
+      <w:pPr>
+        <w:spacing w:after="0"/>
+        <w:rPr>
+          <w:rFonts w:ascii="Consolas" w:hAnsi="Consolas"/>
+        </w:rPr>
+      </w:pPr>
+    </w:p>
+    <w:p>
+      <w:pPr>
+        <w:spacing w:after="0"/>
+        <w:rPr>
+          <w:rFonts w:ascii="Consolas" w:hAnsi="Consolas"/>
+        </w:rPr>
+      </w:pPr>
+      <w:r>
+        <w:rPr>
+          <w:rFonts w:ascii="Consolas" w:hAnsi="Consolas"/>
+        </w:rPr>
+        <w:t>Server</w:t>
+      </w:r>
+      <w:r>
+        <w:rPr>
+          <w:rFonts w:ascii="Consolas" w:hAnsi="Consolas"/>
+        </w:rPr>
+        <w:t>-&gt;</w:t>
+      </w:r>
+      <w:r>
+        <w:rPr>
+          <w:rFonts w:ascii="Consolas" w:hAnsi="Consolas"/>
+        </w:rPr>
+        <w:t>Clie</w:t>
+      </w:r>
+      <w:r>
+        <w:rPr>
+          <w:rFonts w:ascii="Consolas" w:hAnsi="Consolas"/>
+        </w:rPr>
+        <w:t>nt</w:t>
+      </w:r>
+      <w:r>
+        <w:rPr>
+          <w:rFonts w:ascii="Consolas" w:hAnsi="Consolas"/>
+        </w:rPr>
+        <w:t xml:space="preserve"> Connection </w:t>
+      </w:r>
+      <w:r>
+        <w:rPr>
+          <w:rFonts w:ascii="Consolas" w:hAnsi="Consolas"/>
+        </w:rPr>
+        <w:t>Acceptance</w:t>
+      </w:r>
+    </w:p>
+    <w:p>
+      <w:pPr>
+        <w:spacing w:after="0"/>
+        <w:rPr>
+          <w:rFonts w:ascii="Consolas" w:hAnsi="Consolas"/>
+        </w:rPr>
+      </w:pPr>
+      <w:r>
+        <w:rPr>
+          <w:rFonts w:ascii="Consolas" w:hAnsi="Consolas"/>
+        </w:rPr>
+        <w:t xml:space="preserve">0        </w:t>
+      </w:r>
+      <w:r>
+        <w:rPr>
+          <w:rFonts w:ascii="Consolas" w:hAnsi="Consolas"/>
+        </w:rPr>
+        <w:t xml:space="preserve">8       16       24       </w:t>
+      </w:r>
+    </w:p>
+    <w:p>
+      <w:pPr>
+        <w:spacing w:after="0"/>
+        <w:rPr>
+          <w:rFonts w:ascii="Consolas" w:hAnsi="Consolas"/>
+        </w:rPr>
+      </w:pPr>
+      <w:r>
+        <w:rPr>
+          <w:rFonts w:ascii="Consolas" w:hAnsi="Consolas"/>
+        </w:rPr>
+        <w:t>+--------+</w:t>
+      </w:r>
+      <w:r>
+        <w:rPr>
+          <w:rFonts w:ascii="Consolas" w:hAnsi="Consolas"/>
+        </w:rPr>
+        <w:t>--------+--------+--------+</w:t>
+      </w:r>
+    </w:p>
+    <w:p>
+      <w:pPr>
+        <w:spacing w:after="0"/>
+        <w:rPr>
+          <w:rFonts w:ascii="Consolas" w:hAnsi="Consolas"/>
+        </w:rPr>
+      </w:pPr>
       <w:r>
         <w:rPr>
           <w:rFonts w:ascii="Consolas" w:hAnsi="Consolas"/>
@@ -470,13 +692,19 @@
         <w:rPr>
           <w:rFonts w:ascii="Consolas" w:hAnsi="Consolas"/>
         </w:rPr>
-        <w:t>VERS</w:t>
-      </w:r>
-      <w:r>
-        <w:rPr>
-          <w:rFonts w:ascii="Consolas" w:hAnsi="Consolas"/>
-        </w:rPr>
-        <w:t xml:space="preserve">ION </w:t>
+        <w:t>0</w:t>
+      </w:r>
+      <w:r>
+        <w:rPr>
+          <w:rFonts w:ascii="Consolas" w:hAnsi="Consolas"/>
+        </w:rPr>
+        <w:t>1</w:t>
+      </w:r>
+      <w:r>
+        <w:rPr>
+          <w:rFonts w:ascii="Consolas" w:hAnsi="Consolas"/>
+        </w:rPr>
+        <w:t>000000</w:t>
       </w:r>
       <w:r>
         <w:rPr>
@@ -484,233 +712,73 @@
         </w:rPr>
         <w:t>|</w:t>
       </w:r>
-    </w:p>
-    <w:p>
-      <w:pPr>
-        <w:spacing w:after="0"/>
-        <w:rPr>
-          <w:rFonts w:ascii="Consolas" w:hAnsi="Consolas"/>
-        </w:rPr>
-      </w:pPr>
-      <w:r>
-        <w:rPr>
-          <w:rFonts w:ascii="Consolas" w:hAnsi="Consolas"/>
-        </w:rPr>
-        <w:t>+--------+--------+</w:t>
-      </w:r>
-    </w:p>
-    <w:p>
-      <w:pPr>
-        <w:spacing w:after="0"/>
-        <w:rPr>
-          <w:rFonts w:ascii="Consolas" w:hAnsi="Consolas"/>
-        </w:rPr>
-      </w:pPr>
-      <w:r>
-        <w:rPr>
-          <w:rFonts w:ascii="Consolas" w:hAnsi="Consolas"/>
-        </w:rPr>
-        <w:t>VERS</w:t>
-      </w:r>
-      <w:r>
-        <w:rPr>
-          <w:rFonts w:ascii="Consolas" w:hAnsi="Consolas"/>
-        </w:rPr>
-        <w:t>ION</w:t>
-      </w:r>
-      <w:r>
-        <w:rPr>
-          <w:rFonts w:ascii="Consolas" w:hAnsi="Consolas"/>
-        </w:rPr>
-        <w:t>: Version number of the Psychic</w:t>
-      </w:r>
-      <w:r>
-        <w:rPr>
-          <w:rFonts w:ascii="Consolas" w:hAnsi="Consolas"/>
-        </w:rPr>
-        <w:t>Transmission</w:t>
-      </w:r>
-      <w:r>
-        <w:rPr>
-          <w:rFonts w:ascii="Consolas" w:hAnsi="Consolas"/>
-        </w:rPr>
-        <w:t xml:space="preserve"> communication protocol</w:t>
-      </w:r>
-    </w:p>
-    <w:p>
-      <w:pPr>
-        <w:spacing w:after="0"/>
-        <w:rPr>
-          <w:rFonts w:ascii="Consolas" w:hAnsi="Consolas"/>
-        </w:rPr>
-      </w:pPr>
-    </w:p>
-    <w:p>
-      <w:pPr>
-        <w:spacing w:after="0"/>
-        <w:rPr>
-          <w:rFonts w:ascii="Consolas" w:hAnsi="Consolas"/>
-        </w:rPr>
-      </w:pPr>
-      <w:r>
-        <w:rPr>
-          <w:rFonts w:ascii="Consolas" w:hAnsi="Consolas"/>
-        </w:rPr>
-        <w:t>Server</w:t>
-      </w:r>
-      <w:r>
-        <w:rPr>
-          <w:rFonts w:ascii="Consolas" w:hAnsi="Consolas"/>
-        </w:rPr>
-        <w:t>-&gt;</w:t>
-      </w:r>
-      <w:r>
-        <w:rPr>
-          <w:rFonts w:ascii="Consolas" w:hAnsi="Consolas"/>
-        </w:rPr>
-        <w:t>Clie</w:t>
-      </w:r>
-      <w:r>
-        <w:rPr>
-          <w:rFonts w:ascii="Consolas" w:hAnsi="Consolas"/>
-        </w:rPr>
-        <w:t>nt</w:t>
-      </w:r>
-      <w:r>
-        <w:rPr>
-          <w:rFonts w:ascii="Consolas" w:hAnsi="Consolas"/>
-        </w:rPr>
-        <w:t xml:space="preserve"> Connection </w:t>
-      </w:r>
-      <w:r>
-        <w:rPr>
-          <w:rFonts w:ascii="Consolas" w:hAnsi="Consolas"/>
-        </w:rPr>
-        <w:t>Acceptance</w:t>
-      </w:r>
-    </w:p>
-    <w:p>
-      <w:pPr>
-        <w:spacing w:after="0"/>
-        <w:rPr>
-          <w:rFonts w:ascii="Consolas" w:hAnsi="Consolas"/>
-        </w:rPr>
-      </w:pPr>
-      <w:r>
-        <w:rPr>
-          <w:rFonts w:ascii="Consolas" w:hAnsi="Consolas"/>
-        </w:rPr>
-        <w:t xml:space="preserve">0        8       </w:t>
-      </w:r>
-    </w:p>
-    <w:p>
-      <w:pPr>
-        <w:spacing w:after="0"/>
-        <w:rPr>
-          <w:rFonts w:ascii="Consolas" w:hAnsi="Consolas"/>
-        </w:rPr>
-      </w:pPr>
-      <w:r>
-        <w:rPr>
-          <w:rFonts w:ascii="Consolas" w:hAnsi="Consolas"/>
-        </w:rPr>
-        <w:t>+--------+--------+</w:t>
-      </w:r>
-    </w:p>
-    <w:p>
-      <w:pPr>
-        <w:spacing w:after="0"/>
-        <w:rPr>
-          <w:rFonts w:ascii="Consolas" w:hAnsi="Consolas"/>
-        </w:rPr>
-      </w:pPr>
-      <w:r>
-        <w:rPr>
-          <w:rFonts w:ascii="Consolas" w:hAnsi="Consolas"/>
-        </w:rPr>
-        <w:t>|</w:t>
-      </w:r>
-      <w:r>
-        <w:rPr>
-          <w:rFonts w:ascii="Consolas" w:hAnsi="Consolas"/>
-        </w:rPr>
-        <w:t>0</w:t>
-      </w:r>
-      <w:r>
-        <w:rPr>
-          <w:rFonts w:ascii="Consolas" w:hAnsi="Consolas"/>
-        </w:rPr>
-        <w:t>1</w:t>
-      </w:r>
-      <w:r>
-        <w:rPr>
-          <w:rFonts w:ascii="Consolas" w:hAnsi="Consolas"/>
-        </w:rPr>
-        <w:t>000000</w:t>
-      </w:r>
-      <w:r>
-        <w:rPr>
-          <w:rFonts w:ascii="Consolas" w:hAnsi="Consolas"/>
-        </w:rPr>
-        <w:t>|</w:t>
-      </w:r>
-      <w:r>
-        <w:rPr>
-          <w:rFonts w:ascii="Consolas" w:hAnsi="Consolas"/>
-        </w:rPr>
-        <w:t>VERSION</w:t>
-      </w:r>
-      <w:r>
-        <w:rPr>
-          <w:rFonts w:ascii="Consolas" w:hAnsi="Consolas"/>
-        </w:rPr>
-        <w:t xml:space="preserve"> </w:t>
-      </w:r>
-      <w:r>
-        <w:rPr>
-          <w:rFonts w:ascii="Consolas" w:hAnsi="Consolas"/>
-        </w:rPr>
-        <w:t>|</w:t>
-      </w:r>
-    </w:p>
-    <w:p>
-      <w:pPr>
-        <w:spacing w:after="0"/>
-        <w:rPr>
-          <w:rFonts w:ascii="Consolas" w:hAnsi="Consolas"/>
-        </w:rPr>
-      </w:pPr>
-      <w:r>
-        <w:rPr>
-          <w:rFonts w:ascii="Consolas" w:hAnsi="Consolas"/>
-        </w:rPr>
-        <w:t>+--------+--------+</w:t>
-      </w:r>
-    </w:p>
-    <w:p>
-      <w:pPr>
-        <w:spacing w:after="0"/>
-        <w:rPr>
-          <w:rFonts w:ascii="Consolas" w:hAnsi="Consolas"/>
-        </w:rPr>
-      </w:pPr>
-      <w:r>
-        <w:rPr>
-          <w:rFonts w:ascii="Consolas" w:hAnsi="Consolas"/>
-        </w:rPr>
-        <w:t>VERS: Version number of the Psychic</w:t>
-      </w:r>
-      <w:r>
-        <w:rPr>
-          <w:rFonts w:ascii="Consolas" w:hAnsi="Consolas"/>
-        </w:rPr>
-        <w:t>Transmission</w:t>
-      </w:r>
-      <w:r>
-        <w:rPr>
-          <w:rFonts w:ascii="Consolas" w:hAnsi="Consolas"/>
-        </w:rPr>
-        <w:t xml:space="preserve"> communication protocol</w:t>
+      <w:r>
+        <w:rPr>
+          <w:rFonts w:ascii="Consolas" w:hAnsi="Consolas"/>
+        </w:rPr>
+        <w:t xml:space="preserve">          CONVID          |</w:t>
+      </w:r>
+    </w:p>
+    <w:p>
+      <w:pPr>
+        <w:spacing w:after="0"/>
+        <w:rPr>
+          <w:rFonts w:ascii="Consolas" w:hAnsi="Consolas"/>
+        </w:rPr>
+      </w:pPr>
+      <w:r>
+        <w:rPr>
+          <w:rFonts w:ascii="Consolas" w:hAnsi="Consolas"/>
+        </w:rPr>
+        <w:t>+--------+</w:t>
+      </w:r>
+      <w:r>
+        <w:rPr>
+          <w:rFonts w:ascii="Consolas" w:hAnsi="Consolas"/>
+        </w:rPr>
+        <w:t>--------+--------+--------+</w:t>
+      </w:r>
+    </w:p>
+    <w:p>
+      <w:pPr>
+        <w:spacing w:after="0"/>
+        <w:rPr>
+          <w:rFonts w:ascii="Consolas" w:hAnsi="Consolas"/>
+        </w:rPr>
+      </w:pPr>
+      <w:r>
+        <w:rPr>
+          <w:rFonts w:ascii="Consolas" w:hAnsi="Consolas"/>
+        </w:rPr>
+        <w:t>| CONVID |</w:t>
+      </w:r>
+    </w:p>
+    <w:p>
+      <w:pPr>
+        <w:spacing w:after="0"/>
+        <w:rPr>
+          <w:rFonts w:ascii="Consolas" w:hAnsi="Consolas"/>
+        </w:rPr>
+      </w:pPr>
+      <w:r>
+        <w:rPr>
+          <w:rFonts w:ascii="Consolas" w:hAnsi="Consolas"/>
+        </w:rPr>
+        <w:t>+--------+</w:t>
+      </w:r>
+    </w:p>
+    <w:p>
+      <w:pPr>
+        <w:spacing w:after="0"/>
+        <w:rPr>
+          <w:rFonts w:ascii="Consolas" w:hAnsi="Consolas"/>
+        </w:rPr>
+      </w:pPr>
+      <w:r>
+        <w:rPr>
+          <w:rFonts w:ascii="Consolas" w:hAnsi="Consolas"/>
+        </w:rPr>
+        <w:t>CONVID: The ID of the current conversation (new for each client) – this is equal to (the time since epoch in milliseconds) % (2^32)</w:t>
       </w:r>
     </w:p>
     <w:p>

</xml_diff>